<commit_message>
Added Rashid's slide and description.
</commit_message>
<xml_diff>
--- a/Project Files/M4_NavMap&RapPro_sec038_team13.docx
+++ b/Project Files/M4_NavMap&RapPro_sec038_team13.docx
@@ -4717,8 +4717,13 @@
         </w:rPr>
         <w:t xml:space="preserve"> writing the summary of M3, compiling and editing supporting slides as well as creating the fourth idea slide.</w:t>
       </w:r>
-      <w:bookmarkStart w:id="0" w:name="_GoBack"/>
-      <w:bookmarkEnd w:id="0"/>
+      <w:r>
+        <w:rPr>
+          <w:rFonts w:eastAsia="+mn-ea"/>
+          <w:kern w:val="24"/>
+        </w:rPr>
+        <w:t xml:space="preserve"> Coordinating efforts.</w:t>
+      </w:r>
     </w:p>
     <w:p>
       <w:pPr>
@@ -4739,36 +4744,43 @@
         </w:rPr>
         <w:t>I was assigned, but did not complete these tasks:</w:t>
       </w:r>
-    </w:p>
-    <w:p>
-      <w:pPr>
-        <w:ind w:left="720" w:hanging="180"/>
+      <w:r>
         <w:rPr>
           <w:rFonts w:eastAsia="+mn-ea"/>
           <w:kern w:val="24"/>
         </w:rPr>
-      </w:pPr>
-    </w:p>
-    <w:p>
-      <w:pPr>
-        <w:ind w:left="540" w:hanging="270"/>
+        <w:t xml:space="preserve"> none</w:t>
+      </w:r>
+    </w:p>
+    <w:p>
+      <w:pPr>
+        <w:ind w:left="720" w:hanging="180"/>
         <w:rPr>
           <w:rFonts w:eastAsia="+mn-ea"/>
           <w:kern w:val="24"/>
         </w:rPr>
       </w:pPr>
-      <w:r>
+    </w:p>
+    <w:p>
+      <w:pPr>
+        <w:ind w:left="540" w:hanging="270"/>
         <w:rPr>
           <w:rFonts w:eastAsia="+mn-ea"/>
           <w:kern w:val="24"/>
         </w:rPr>
-        <w:t>2.</w:t>
-      </w:r>
+      </w:pPr>
       <w:r>
         <w:rPr>
           <w:rFonts w:eastAsia="+mn-ea"/>
           <w:kern w:val="24"/>
         </w:rPr>
+        <w:t>2.</w:t>
+      </w:r>
+      <w:r>
+        <w:rPr>
+          <w:rFonts w:eastAsia="+mn-ea"/>
+          <w:kern w:val="24"/>
+        </w:rPr>
         <w:tab/>
         <w:t>(</w:t>
       </w:r>
@@ -4778,14 +4790,14 @@
           <w:b/>
           <w:kern w:val="24"/>
         </w:rPr>
-        <w:t>replace</w:t>
+        <w:t>Yash Shah)</w:t>
       </w:r>
       <w:r>
         <w:rPr>
           <w:rFonts w:eastAsia="+mn-ea"/>
           <w:kern w:val="24"/>
         </w:rPr>
-        <w:t xml:space="preserve"> with Teammate 2’s name) contribution was: </w:t>
+        <w:t xml:space="preserve"> contribution was: </w:t>
       </w:r>
     </w:p>
     <w:p>
@@ -4807,6 +4819,13 @@
         </w:rPr>
         <w:t>I completed these tasks:</w:t>
       </w:r>
+      <w:r>
+        <w:rPr>
+          <w:rFonts w:eastAsia="+mn-ea"/>
+          <w:kern w:val="24"/>
+        </w:rPr>
+        <w:t xml:space="preserve"> Created slide for idea 3 (third slide)</w:t>
+      </w:r>
     </w:p>
     <w:p>
       <w:pPr>
@@ -4827,36 +4846,43 @@
         </w:rPr>
         <w:t>I was assigned, but did not complete these tasks:</w:t>
       </w:r>
-    </w:p>
-    <w:p>
-      <w:pPr>
-        <w:ind w:left="720" w:hanging="180"/>
+      <w:r>
         <w:rPr>
           <w:rFonts w:eastAsia="+mn-ea"/>
           <w:kern w:val="24"/>
         </w:rPr>
-      </w:pPr>
-    </w:p>
-    <w:p>
-      <w:pPr>
-        <w:ind w:left="540" w:hanging="270"/>
+        <w:t xml:space="preserve"> none</w:t>
+      </w:r>
+    </w:p>
+    <w:p>
+      <w:pPr>
+        <w:ind w:left="720" w:hanging="180"/>
         <w:rPr>
           <w:rFonts w:eastAsia="+mn-ea"/>
           <w:kern w:val="24"/>
         </w:rPr>
       </w:pPr>
-      <w:r>
+    </w:p>
+    <w:p>
+      <w:pPr>
+        <w:ind w:left="540" w:hanging="270"/>
         <w:rPr>
           <w:rFonts w:eastAsia="+mn-ea"/>
           <w:kern w:val="24"/>
         </w:rPr>
-        <w:t>3.</w:t>
-      </w:r>
+      </w:pPr>
       <w:r>
         <w:rPr>
           <w:rFonts w:eastAsia="+mn-ea"/>
           <w:kern w:val="24"/>
         </w:rPr>
+        <w:t>3.</w:t>
+      </w:r>
+      <w:r>
+        <w:rPr>
+          <w:rFonts w:eastAsia="+mn-ea"/>
+          <w:kern w:val="24"/>
+        </w:rPr>
         <w:tab/>
         <w:t>(</w:t>
       </w:r>
@@ -4866,14 +4892,14 @@
           <w:b/>
           <w:kern w:val="24"/>
         </w:rPr>
-        <w:t>replace</w:t>
+        <w:t>Apoorva Kharche</w:t>
       </w:r>
       <w:r>
         <w:rPr>
           <w:rFonts w:eastAsia="+mn-ea"/>
           <w:kern w:val="24"/>
         </w:rPr>
-        <w:t xml:space="preserve"> with Teammate 3’s name) contribution was: </w:t>
+        <w:t xml:space="preserve">) contribution was: </w:t>
       </w:r>
     </w:p>
     <w:p>
@@ -4895,6 +4921,13 @@
         </w:rPr>
         <w:t>I completed these tasks:</w:t>
       </w:r>
+      <w:r>
+        <w:rPr>
+          <w:rFonts w:eastAsia="+mn-ea"/>
+          <w:kern w:val="24"/>
+        </w:rPr>
+        <w:t xml:space="preserve"> editing slides and creating second idea slide.</w:t>
+      </w:r>
     </w:p>
     <w:p>
       <w:pPr>
@@ -4915,36 +4948,43 @@
         </w:rPr>
         <w:t>I was assigned, but did not complete these tasks:</w:t>
       </w:r>
-    </w:p>
-    <w:p>
-      <w:pPr>
-        <w:ind w:left="720" w:hanging="180"/>
+      <w:r>
         <w:rPr>
           <w:rFonts w:eastAsia="+mn-ea"/>
           <w:kern w:val="24"/>
         </w:rPr>
-      </w:pPr>
-    </w:p>
-    <w:p>
-      <w:pPr>
-        <w:ind w:left="540" w:hanging="270"/>
+        <w:t xml:space="preserve"> none</w:t>
+      </w:r>
+    </w:p>
+    <w:p>
+      <w:pPr>
+        <w:ind w:left="720" w:hanging="180"/>
         <w:rPr>
           <w:rFonts w:eastAsia="+mn-ea"/>
           <w:kern w:val="24"/>
         </w:rPr>
       </w:pPr>
-      <w:r>
+    </w:p>
+    <w:p>
+      <w:pPr>
+        <w:ind w:left="540" w:hanging="270"/>
         <w:rPr>
           <w:rFonts w:eastAsia="+mn-ea"/>
           <w:kern w:val="24"/>
         </w:rPr>
-        <w:t>4.</w:t>
-      </w:r>
+      </w:pPr>
       <w:r>
         <w:rPr>
           <w:rFonts w:eastAsia="+mn-ea"/>
           <w:kern w:val="24"/>
         </w:rPr>
+        <w:t>4.</w:t>
+      </w:r>
+      <w:r>
+        <w:rPr>
+          <w:rFonts w:eastAsia="+mn-ea"/>
+          <w:kern w:val="24"/>
+        </w:rPr>
         <w:tab/>
         <w:t>(</w:t>
       </w:r>
@@ -4954,14 +4994,14 @@
           <w:b/>
           <w:kern w:val="24"/>
         </w:rPr>
-        <w:t>replace</w:t>
+        <w:t>Rashid Sarwar</w:t>
       </w:r>
       <w:r>
         <w:rPr>
           <w:rFonts w:eastAsia="+mn-ea"/>
           <w:kern w:val="24"/>
         </w:rPr>
-        <w:t xml:space="preserve"> with Teammate 4’s name) contribution was: </w:t>
+        <w:t xml:space="preserve">) contribution was: </w:t>
       </w:r>
     </w:p>
     <w:p>
@@ -4983,6 +5023,13 @@
         </w:rPr>
         <w:t>I completed these tasks:</w:t>
       </w:r>
+      <w:r>
+        <w:rPr>
+          <w:rFonts w:eastAsia="+mn-ea"/>
+          <w:kern w:val="24"/>
+        </w:rPr>
+        <w:t xml:space="preserve"> creation of the first idea slide.</w:t>
+      </w:r>
     </w:p>
     <w:p>
       <w:pPr>
@@ -4999,6 +5046,13 @@
         </w:rPr>
         <w:t>I was assigned, but did not complete these tasks:</w:t>
       </w:r>
+      <w:r>
+        <w:rPr>
+          <w:rFonts w:eastAsia="+mn-ea"/>
+          <w:kern w:val="24"/>
+        </w:rPr>
+        <w:t xml:space="preserve"> none</w:t>
+      </w:r>
     </w:p>
     <w:p>
       <w:pPr>
@@ -5094,6 +5148,8 @@
         </w:rPr>
         <w:t>PDR Presentation</w:t>
       </w:r>
+      <w:bookmarkStart w:id="0" w:name="_GoBack"/>
+      <w:bookmarkEnd w:id="0"/>
     </w:p>
     <w:sectPr>
       <w:headerReference w:type="default" r:id="rId16"/>
@@ -5138,6 +5194,7 @@
         <w:docPartUnique/>
       </w:docPartObj>
     </w:sdtPr>
+    <w:sdtEndPr/>
     <w:sdtContent>
       <w:p>
         <w:pPr>

</xml_diff>